<commit_message>
add time in model.application
</commit_message>
<xml_diff>
--- a/Комментарии.docx
+++ b/Комментарии.docx
@@ -57,7 +57,15 @@
       </w:pPr>
       <w:r>
         <w:rPr/>
-        <w:t>2.4-8. Проект открывается на странице авторизации. Без авторизации пользователь может перейти на список реквизитов.</w:t>
+        <w:t xml:space="preserve">2.4-8. Проект открывается на странице авторизации. Без авторизации пользователь может перейти на список реквизитов </w:t>
+      </w:r>
+      <w:r>
+        <w:rPr/>
+        <w:t>(Логины-пароли admin-admin и user1-user1 соответственно)</w:t>
+      </w:r>
+      <w:r>
+        <w:rPr/>
+        <w:t>.</w:t>
       </w:r>
     </w:p>
     <w:p>

</xml_diff>